<commit_message>
More work on thermodynamics section, started with structure prediction section
</commit_message>
<xml_diff>
--- a/Notes/RESULTS/Model/Notes.docx
+++ b/Notes/RESULTS/Model/Notes.docx
@@ -3,26 +3,678 @@
 <w:document xmlns:wpc="http://schemas.microsoft.com/office/word/2010/wordprocessingCanvas" xmlns:cx="http://schemas.microsoft.com/office/drawing/2014/chartex" xmlns:cx1="http://schemas.microsoft.com/office/drawing/2015/9/8/chartex" xmlns:cx2="http://schemas.microsoft.com/office/drawing/2015/10/21/chartex" xmlns:cx3="http://schemas.microsoft.com/office/drawing/2016/5/9/chartex" xmlns:cx4="http://schemas.microsoft.com/office/drawing/2016/5/10/chartex" xmlns:cx5="http://schemas.microsoft.com/office/drawing/2016/5/11/chartex" xmlns:cx6="http://schemas.microsoft.com/office/drawing/2016/5/12/chartex" xmlns:cx7="http://schemas.microsoft.com/office/drawing/2016/5/13/chartex" xmlns:cx8="http://schemas.microsoft.com/office/drawing/2016/5/14/chartex" xmlns:mc="http://schemas.openxmlformats.org/markup-compatibility/2006" xmlns:aink="http://schemas.microsoft.com/office/drawing/2016/ink" xmlns:am3d="http://schemas.microsoft.com/office/drawing/2017/model3d" xmlns:o="urn:schemas-microsoft-com:office:office" xmlns:r="http://schemas.openxmlformats.org/officeDocument/2006/relationships" xmlns:m="http://schemas.openxmlformats.org/officeDocument/2006/math" xmlns:v="urn:schemas-microsoft-com:vml" xmlns:wp14="http://schemas.microsoft.com/office/word/2010/wordprocessingDrawing" xmlns:wp="http://schemas.openxmlformats.org/drawingml/2006/wordprocessingDrawing" xmlns:w10="urn:schemas-microsoft-com:office:word" xmlns:w="http://schemas.openxmlformats.org/wordprocessingml/2006/main" xmlns:w14="http://schemas.microsoft.com/office/word/2010/wordml" xmlns:w15="http://schemas.microsoft.com/office/word/2012/wordml" xmlns:w16cex="http://schemas.microsoft.com/office/word/2018/wordml/cex" xmlns:w16cid="http://schemas.microsoft.com/office/word/2016/wordml/cid" xmlns:w16="http://schemas.microsoft.com/office/word/2018/wordml" xmlns:w16sdtdh="http://schemas.microsoft.com/office/word/2020/wordml/sdtdatahash" xmlns:w16se="http://schemas.microsoft.com/office/word/2015/wordml/symex" xmlns:wpg="http://schemas.microsoft.com/office/word/2010/wordprocessingGroup" xmlns:wpi="http://schemas.microsoft.com/office/word/2010/wordprocessingInk" xmlns:wne="http://schemas.microsoft.com/office/word/2006/wordml" xmlns:wps="http://schemas.microsoft.com/office/word/2010/wordprocessingShape" mc:Ignorable="w14 w15 w16se w16cid w16 w16cex w16sdtdh wp14">
   <w:body>
     <w:p>
-      <w:r>
-        <w:t>Given that PAR-2 is assumed to be binding to the membrane electrostatically, rather than to a limited binding site, the on rate is assumed to follow zero order kinetics</w:t>
-      </w:r>
-    </w:p>
-    <w:p/>
-    <w:p>
-      <w:r>
-        <w:t>Whilst there may be a second mode of membrane binding, whereby cytoplasmic PAR-2 monomers bind to membrane bound PAR-2 monomers prior to membrane binding</w:t>
-      </w:r>
-    </w:p>
-    <w:p/>
-    <w:p>
-      <w:r>
-        <w:t xml:space="preserve">Density of PAR-2 molecules is assumed to be very low compared to the area of the electrostatic surface </w:t>
-      </w:r>
-    </w:p>
-    <w:p/>
-    <w:p/>
-    <w:p/>
-    <w:p/>
+      <w:pPr>
+        <w:jc w:val="both"/>
+        <w:rPr>
+          <w:b/>
+          <w:bCs/>
+        </w:rPr>
+      </w:pPr>
+      <w:r>
+        <w:rPr>
+          <w:b/>
+          <w:bCs/>
+        </w:rPr>
+        <w:t>Feedback in the model</w:t>
+      </w:r>
+    </w:p>
+    <w:p>
+      <w:pPr>
+        <w:jc w:val="both"/>
+      </w:pPr>
+    </w:p>
+    <w:p>
+      <w:pPr>
+        <w:jc w:val="both"/>
+      </w:pPr>
+      <w:r>
+        <w:t xml:space="preserve">Given the nonlinearities associated with </w:t>
+      </w:r>
+      <w:proofErr w:type="spellStart"/>
+      <w:r>
+        <w:t>dimerisation</w:t>
+      </w:r>
+      <w:proofErr w:type="spellEnd"/>
+      <w:r>
+        <w:t xml:space="preserve"> reactions, </w:t>
+      </w:r>
+      <w:r>
+        <w:t xml:space="preserve">the distribution of protein between the four states is expected to </w:t>
+      </w:r>
+      <w:r>
+        <w:t>vary depending on total protein amounts</w:t>
+      </w:r>
+      <w:r>
+        <w:t xml:space="preserve">. This is particularly interesting in the case of PAR-2, </w:t>
+      </w:r>
+      <w:r>
+        <w:t>as</w:t>
+      </w:r>
+      <w:r>
+        <w:t xml:space="preserve"> partitioning between the cytoplasm and membrane</w:t>
+      </w:r>
+      <w:r>
+        <w:t xml:space="preserve"> doesn’t follow simple linear </w:t>
+      </w:r>
+      <w:proofErr w:type="gramStart"/>
+      <w:r>
+        <w:t>kinetics, but</w:t>
+      </w:r>
+      <w:proofErr w:type="gramEnd"/>
+      <w:r>
+        <w:t xml:space="preserve"> varies depend</w:t>
+      </w:r>
+      <w:r>
+        <w:t>s</w:t>
+      </w:r>
+      <w:r>
+        <w:t xml:space="preserve"> on </w:t>
+      </w:r>
+      <w:r>
+        <w:t>dosage</w:t>
+      </w:r>
+      <w:r>
+        <w:t xml:space="preserve"> (section x)</w:t>
+      </w:r>
+      <w:r>
+        <w:t xml:space="preserve">. I therefore investigated whether our simple </w:t>
+      </w:r>
+      <w:r>
+        <w:t xml:space="preserve">thermodynamic behaviour </w:t>
+      </w:r>
+      <w:proofErr w:type="gramStart"/>
+      <w:r>
+        <w:t>can</w:t>
+      </w:r>
+      <w:proofErr w:type="gramEnd"/>
+      <w:r>
+        <w:t xml:space="preserve"> capture similar behaviour</w:t>
+      </w:r>
+      <w:r>
+        <w:t xml:space="preserve">, </w:t>
+      </w:r>
+      <w:r>
+        <w:t>b</w:t>
+      </w:r>
+      <w:r>
+        <w:t>y varying phi</w:t>
+      </w:r>
+      <w:r>
+        <w:t xml:space="preserve"> across a range of concentrations</w:t>
+      </w:r>
+      <w:r>
+        <w:t xml:space="preserve"> and solving for </w:t>
+      </w:r>
+      <w:proofErr w:type="spellStart"/>
+      <w:r>
+        <w:t>phi_m</w:t>
+      </w:r>
+      <w:proofErr w:type="spellEnd"/>
+      <w:r>
+        <w:t xml:space="preserve"> and </w:t>
+      </w:r>
+      <w:proofErr w:type="spellStart"/>
+      <w:r>
+        <w:t>phi_c</w:t>
+      </w:r>
+      <w:proofErr w:type="spellEnd"/>
+      <w:r>
+        <w:t xml:space="preserve">. </w:t>
+      </w:r>
+    </w:p>
+    <w:p>
+      <w:pPr>
+        <w:jc w:val="both"/>
+      </w:pPr>
+    </w:p>
+    <w:p>
+      <w:pPr>
+        <w:jc w:val="both"/>
+      </w:pPr>
+      <w:r>
+        <w:t>Figure x shows that, in certain parameter regimes,</w:t>
+      </w:r>
+      <w:r>
+        <w:t xml:space="preserve"> clear</w:t>
+      </w:r>
+      <w:r>
+        <w:t xml:space="preserve"> nonlinearity can be observed</w:t>
+      </w:r>
+      <w:r>
+        <w:t xml:space="preserve">. </w:t>
+      </w:r>
+      <w:r>
+        <w:t xml:space="preserve">For a given value of </w:t>
+      </w:r>
+      <w:proofErr w:type="spellStart"/>
+      <w:r>
+        <w:t>wm</w:t>
+      </w:r>
+      <w:proofErr w:type="spellEnd"/>
+      <w:r>
+        <w:t xml:space="preserve">, </w:t>
+      </w:r>
+      <w:r>
+        <w:t xml:space="preserve">changing </w:t>
+      </w:r>
+      <w:proofErr w:type="spellStart"/>
+      <w:r>
+        <w:t>wd</w:t>
+      </w:r>
+      <w:proofErr w:type="spellEnd"/>
+      <w:r>
+        <w:t xml:space="preserve"> impact</w:t>
+      </w:r>
+      <w:r>
+        <w:t>s</w:t>
+      </w:r>
+      <w:r>
+        <w:t xml:space="preserve"> both the shape and the amplitude of the </w:t>
+      </w:r>
+      <w:r>
+        <w:t xml:space="preserve">cytoplasm vs membrane </w:t>
+      </w:r>
+      <w:r>
+        <w:t xml:space="preserve">relationship (fig </w:t>
+      </w:r>
+      <w:proofErr w:type="spellStart"/>
+      <w:r>
+        <w:t>xA</w:t>
+      </w:r>
+      <w:proofErr w:type="spellEnd"/>
+      <w:r>
+        <w:t xml:space="preserve">). </w:t>
+      </w:r>
+      <w:r>
+        <w:t xml:space="preserve">By stabilising the high affinity dimeric state, increases to </w:t>
+      </w:r>
+      <w:proofErr w:type="spellStart"/>
+      <w:r>
+        <w:t>wd</w:t>
+      </w:r>
+      <w:proofErr w:type="spellEnd"/>
+      <w:r>
+        <w:t xml:space="preserve"> increase overall membrane affinity f</w:t>
+      </w:r>
+      <w:r>
+        <w:t>or a constant</w:t>
+      </w:r>
+      <w:r>
+        <w:t xml:space="preserve"> </w:t>
+      </w:r>
+      <w:proofErr w:type="spellStart"/>
+      <w:r>
+        <w:t>wm</w:t>
+      </w:r>
+      <w:proofErr w:type="spellEnd"/>
+      <w:r>
+        <w:t>, leading to a steeper relationship</w:t>
+      </w:r>
+      <w:r>
+        <w:t xml:space="preserve">. </w:t>
+      </w:r>
+    </w:p>
+    <w:p>
+      <w:pPr>
+        <w:jc w:val="both"/>
+      </w:pPr>
+    </w:p>
+    <w:p>
+      <w:pPr>
+        <w:jc w:val="both"/>
+      </w:pPr>
+      <w:r>
+        <w:t xml:space="preserve">As shown in fig </w:t>
+      </w:r>
+      <w:proofErr w:type="spellStart"/>
+      <w:r>
+        <w:t>xB</w:t>
+      </w:r>
+      <w:proofErr w:type="spellEnd"/>
+      <w:r>
+        <w:t>,</w:t>
+      </w:r>
+      <w:r>
+        <w:t xml:space="preserve"> effective exponent of th</w:t>
+      </w:r>
+      <w:r>
+        <w:t>e</w:t>
+      </w:r>
+      <w:r>
+        <w:t xml:space="preserve"> </w:t>
+      </w:r>
+      <w:r>
+        <w:t xml:space="preserve">cytoplasm vs membrane </w:t>
+      </w:r>
+      <w:r>
+        <w:t>relationship (beta),</w:t>
+      </w:r>
+      <w:r>
+        <w:t xml:space="preserve"> </w:t>
+      </w:r>
+      <w:r>
+        <w:t>obtained by fitting &lt;&gt;</w:t>
+      </w:r>
+      <w:r>
+        <w:t>, varies across parameter space between 1 (linear relationship) and 2 (quadratic relationship).</w:t>
+      </w:r>
+      <w:r>
+        <w:t xml:space="preserve"> Peak nonlinearity occurs in regions of high membrane energy and intermediate </w:t>
+      </w:r>
+      <w:proofErr w:type="spellStart"/>
+      <w:r>
+        <w:t>dimerisation</w:t>
+      </w:r>
+      <w:proofErr w:type="spellEnd"/>
+      <w:r>
+        <w:t xml:space="preserve"> energy. As shown in fig x, this </w:t>
+      </w:r>
+      <w:r>
+        <w:t>correspond</w:t>
+      </w:r>
+      <w:r>
+        <w:t>s</w:t>
+      </w:r>
+      <w:r>
+        <w:t xml:space="preserve"> to regions of parameter space in which membrane protein is largely dimeric and cytoplasmic protein largely monomeric, across the relevant range of dosages.</w:t>
+      </w:r>
+      <w:r>
+        <w:t xml:space="preserve"> </w:t>
+      </w:r>
+      <w:r>
+        <w:t>W</w:t>
+      </w:r>
+      <w:r>
+        <w:t xml:space="preserve">here </w:t>
+      </w:r>
+      <w:proofErr w:type="spellStart"/>
+      <w:r>
+        <w:t>wd</w:t>
+      </w:r>
+      <w:proofErr w:type="spellEnd"/>
+      <w:r>
+        <w:t xml:space="preserve"> is low, protein </w:t>
+      </w:r>
+      <w:r>
+        <w:t>is</w:t>
+      </w:r>
+      <w:r>
+        <w:t xml:space="preserve"> unable to dimerise, even at enriched membrane concentrations</w:t>
+      </w:r>
+      <w:r>
+        <w:t>, and thus follow</w:t>
+      </w:r>
+      <w:r>
+        <w:t>s</w:t>
+      </w:r>
+      <w:r>
+        <w:t xml:space="preserve"> a linear relationship like that described in section x.</w:t>
+      </w:r>
+      <w:r>
+        <w:t xml:space="preserve"> </w:t>
+      </w:r>
+      <w:r>
+        <w:t>If, o</w:t>
+      </w:r>
+      <w:r>
+        <w:t xml:space="preserve">n the other hand, wd is too high, protein </w:t>
+      </w:r>
+      <w:r>
+        <w:t xml:space="preserve">is </w:t>
+      </w:r>
+      <w:r>
+        <w:t xml:space="preserve">constitutively dimeric </w:t>
+      </w:r>
+      <w:r>
+        <w:t>in both</w:t>
+      </w:r>
+      <w:r>
+        <w:t xml:space="preserve"> the membrane and </w:t>
+      </w:r>
+      <w:proofErr w:type="gramStart"/>
+      <w:r>
+        <w:t>cytoplasm</w:t>
+      </w:r>
+      <w:r>
+        <w:t>, and</w:t>
+      </w:r>
+      <w:proofErr w:type="gramEnd"/>
+      <w:r>
+        <w:t xml:space="preserve"> </w:t>
+      </w:r>
+      <w:r>
+        <w:t>will</w:t>
+      </w:r>
+      <w:r>
+        <w:t xml:space="preserve"> behave similarly to a monomer (albeit with a higher membrane affinity)</w:t>
+      </w:r>
+      <w:r>
+        <w:t xml:space="preserve">. If </w:t>
+      </w:r>
+      <w:proofErr w:type="spellStart"/>
+      <w:r>
+        <w:t>wd</w:t>
+      </w:r>
+      <w:proofErr w:type="spellEnd"/>
+      <w:r>
+        <w:t xml:space="preserve"> is intermediate, then an asymmetry is observed whereby protein is dimeric on the membrane but not in the cytoplasm, provided that </w:t>
+      </w:r>
+      <w:proofErr w:type="spellStart"/>
+      <w:r>
+        <w:t>wm</w:t>
+      </w:r>
+      <w:proofErr w:type="spellEnd"/>
+      <w:r>
+        <w:t xml:space="preserve"> is sufficiently large to set up a substantial concentration asymmetry between the two compartments.</w:t>
+      </w:r>
+    </w:p>
+    <w:p>
+      <w:pPr>
+        <w:jc w:val="both"/>
+      </w:pPr>
+    </w:p>
+    <w:p>
+      <w:pPr>
+        <w:jc w:val="both"/>
+      </w:pPr>
+    </w:p>
+    <w:p>
+      <w:pPr>
+        <w:jc w:val="both"/>
+        <w:rPr>
+          <w:b/>
+          <w:bCs/>
+        </w:rPr>
+      </w:pPr>
+      <w:r>
+        <w:rPr>
+          <w:b/>
+          <w:bCs/>
+        </w:rPr>
+        <w:t>Two species model</w:t>
+      </w:r>
+    </w:p>
+    <w:p>
+      <w:pPr>
+        <w:jc w:val="both"/>
+      </w:pPr>
+    </w:p>
+    <w:p>
+      <w:pPr>
+        <w:jc w:val="both"/>
+      </w:pPr>
+      <w:r>
+        <w:t>To simplify further analysis, we can convert the four species model to a two species model</w:t>
+      </w:r>
+      <w:r>
+        <w:t xml:space="preserve">, in which we </w:t>
+      </w:r>
+      <w:r>
+        <w:t>only</w:t>
+      </w:r>
+      <w:r>
+        <w:t xml:space="preserve"> </w:t>
+      </w:r>
+      <w:r>
+        <w:t>track overall</w:t>
+      </w:r>
+      <w:r>
+        <w:t xml:space="preserve"> membrane and cytoplasmic concentrations</w:t>
+      </w:r>
+      <w:r>
+        <w:t xml:space="preserve">, </w:t>
+      </w:r>
+      <w:proofErr w:type="spellStart"/>
+      <w:r>
+        <w:t>phi_m</w:t>
+      </w:r>
+      <w:proofErr w:type="spellEnd"/>
+      <w:r>
+        <w:t xml:space="preserve"> and </w:t>
+      </w:r>
+      <w:proofErr w:type="spellStart"/>
+      <w:r>
+        <w:t>phi_c</w:t>
+      </w:r>
+      <w:proofErr w:type="spellEnd"/>
+      <w:r>
+        <w:t>, irrespective</w:t>
+      </w:r>
+      <w:r>
+        <w:t xml:space="preserve"> of dimeric state.</w:t>
+      </w:r>
+    </w:p>
+    <w:p>
+      <w:pPr>
+        <w:jc w:val="both"/>
+      </w:pPr>
+    </w:p>
+    <w:p>
+      <w:pPr>
+        <w:jc w:val="both"/>
+      </w:pPr>
+      <w:r>
+        <w:t xml:space="preserve">If we assume </w:t>
+      </w:r>
+      <w:r>
+        <w:t xml:space="preserve">that </w:t>
+      </w:r>
+      <w:proofErr w:type="spellStart"/>
+      <w:r>
+        <w:t>dimerisation</w:t>
+      </w:r>
+      <w:proofErr w:type="spellEnd"/>
+      <w:r>
+        <w:t xml:space="preserve"> </w:t>
+      </w:r>
+      <w:proofErr w:type="spellStart"/>
+      <w:r>
+        <w:t>reations</w:t>
+      </w:r>
+      <w:proofErr w:type="spellEnd"/>
+      <w:r>
+        <w:t xml:space="preserve"> in the membrane and cytoplasm are fast relative to membrane binding, </w:t>
+      </w:r>
+      <w:r>
+        <w:t>we can define instantaneous monomer and dimer concentrations as a function of overall concentration</w:t>
+      </w:r>
+      <w:r>
+        <w:t>. For example, for cytoplasmic protein</w:t>
+      </w:r>
+    </w:p>
+    <w:p>
+      <w:pPr>
+        <w:jc w:val="both"/>
+      </w:pPr>
+    </w:p>
+    <w:p>
+      <w:pPr>
+        <w:jc w:val="both"/>
+      </w:pPr>
+      <w:r>
+        <w:t>&lt;equations&gt;</w:t>
+      </w:r>
+    </w:p>
+    <w:p>
+      <w:pPr>
+        <w:jc w:val="both"/>
+      </w:pPr>
+    </w:p>
+    <w:p>
+      <w:pPr>
+        <w:jc w:val="both"/>
+      </w:pPr>
+      <w:r>
+        <w:t>which is identical to the description in section x. As a result</w:t>
+      </w:r>
+      <w:r>
+        <w:t xml:space="preserve">, and </w:t>
+      </w:r>
+      <w:r>
+        <w:t xml:space="preserve">because </w:t>
+      </w:r>
+      <w:r>
+        <w:t xml:space="preserve">we </w:t>
+      </w:r>
+      <w:r>
+        <w:t>can describe the chemical potential of each</w:t>
+      </w:r>
+      <w:r>
+        <w:t xml:space="preserve"> of these</w:t>
+      </w:r>
+      <w:r>
+        <w:t xml:space="preserve"> species</w:t>
+      </w:r>
+      <w:r>
+        <w:t xml:space="preserve"> individually</w:t>
+      </w:r>
+      <w:r>
+        <w:t xml:space="preserve"> (equations xxx)</w:t>
+      </w:r>
+      <w:r>
+        <w:t xml:space="preserve">, we can combine expression </w:t>
+      </w:r>
+      <w:r>
+        <w:t>&lt;&gt;</w:t>
+      </w:r>
+      <w:r>
+        <w:t xml:space="preserve"> and </w:t>
+      </w:r>
+      <w:r>
+        <w:t>&lt;&gt;</w:t>
+      </w:r>
+      <w:r>
+        <w:t xml:space="preserve"> to define the overall chemical potential of cytoplasmic protein</w:t>
+      </w:r>
+      <w:r>
+        <w:t xml:space="preserve"> (</w:t>
+      </w:r>
+      <w:proofErr w:type="spellStart"/>
+      <w:r>
+        <w:t>mu_c</w:t>
+      </w:r>
+      <w:proofErr w:type="spellEnd"/>
+      <w:r>
+        <w:t>) as a function of overall cytoplasmic concentrations (</w:t>
+      </w:r>
+      <w:proofErr w:type="spellStart"/>
+      <w:r>
+        <w:t>phi_c</w:t>
+      </w:r>
+      <w:proofErr w:type="spellEnd"/>
+      <w:r>
+        <w:t>):</w:t>
+      </w:r>
+    </w:p>
+    <w:p>
+      <w:pPr>
+        <w:jc w:val="both"/>
+      </w:pPr>
+    </w:p>
+    <w:p>
+      <w:pPr>
+        <w:jc w:val="both"/>
+      </w:pPr>
+      <w:r>
+        <w:t>&lt;equation&gt;</w:t>
+      </w:r>
+    </w:p>
+    <w:p>
+      <w:pPr>
+        <w:jc w:val="both"/>
+      </w:pPr>
+    </w:p>
+    <w:p>
+      <w:pPr>
+        <w:jc w:val="both"/>
+      </w:pPr>
+      <w:r>
+        <w:t xml:space="preserve">And analogously for membrane bound protein: </w:t>
+      </w:r>
+    </w:p>
+    <w:p>
+      <w:pPr>
+        <w:jc w:val="both"/>
+      </w:pPr>
+    </w:p>
+    <w:p>
+      <w:pPr>
+        <w:jc w:val="both"/>
+      </w:pPr>
+      <w:r>
+        <w:t>&lt;equation&gt;</w:t>
+      </w:r>
+    </w:p>
+    <w:p>
+      <w:pPr>
+        <w:jc w:val="both"/>
+      </w:pPr>
+    </w:p>
+    <w:p>
+      <w:pPr>
+        <w:jc w:val="both"/>
+      </w:pPr>
+      <w:r>
+        <w:t>These two equations can be solved analytically at equilibrium (</w:t>
+      </w:r>
+      <w:proofErr w:type="spellStart"/>
+      <w:r>
+        <w:t>mu_m</w:t>
+      </w:r>
+      <w:proofErr w:type="spellEnd"/>
+      <w:r>
+        <w:t xml:space="preserve"> = </w:t>
+      </w:r>
+      <w:proofErr w:type="spellStart"/>
+      <w:r>
+        <w:t>mu_c</w:t>
+      </w:r>
+      <w:proofErr w:type="spellEnd"/>
+      <w:r>
+        <w:t>) to find equilibrium membrane and cytoplasmic concentrations.</w:t>
+      </w:r>
+    </w:p>
+    <w:p>
+      <w:pPr>
+        <w:jc w:val="both"/>
+      </w:pPr>
+    </w:p>
+    <w:p>
+      <w:pPr>
+        <w:jc w:val="both"/>
+      </w:pPr>
+    </w:p>
+    <w:p>
+      <w:pPr>
+        <w:jc w:val="both"/>
+        <w:rPr>
+          <w:b/>
+          <w:bCs/>
+        </w:rPr>
+      </w:pPr>
+      <w:r>
+        <w:rPr>
+          <w:b/>
+          <w:bCs/>
+        </w:rPr>
+        <w:t>Explicit description of membrane binding kinetics</w:t>
+      </w:r>
+    </w:p>
+    <w:p>
+      <w:pPr>
+        <w:jc w:val="both"/>
+      </w:pPr>
+    </w:p>
+    <w:p>
+      <w:pPr>
+        <w:jc w:val="both"/>
+      </w:pPr>
+    </w:p>
+    <w:p>
+      <w:pPr>
+        <w:jc w:val="both"/>
+      </w:pPr>
+    </w:p>
     <w:sectPr>
       <w:pgSz w:w="11900" w:h="16840"/>
       <w:pgMar w:top="1440" w:right="1440" w:bottom="1440" w:left="1440" w:header="720" w:footer="720" w:gutter="0"/>
@@ -152,6 +804,7 @@
     <w:lsdException w:name="HTML Sample" w:semiHidden="1" w:unhideWhenUsed="1"/>
     <w:lsdException w:name="HTML Typewriter" w:semiHidden="1" w:unhideWhenUsed="1"/>
     <w:lsdException w:name="HTML Variable" w:semiHidden="1" w:unhideWhenUsed="1"/>
+    <w:lsdException w:name="Normal Table" w:semiHidden="1" w:unhideWhenUsed="1"/>
     <w:lsdException w:name="annotation subject" w:semiHidden="1" w:unhideWhenUsed="1"/>
     <w:lsdException w:name="No List" w:semiHidden="1" w:unhideWhenUsed="1"/>
     <w:lsdException w:name="Outline List 1" w:semiHidden="1" w:unhideWhenUsed="1"/>
@@ -198,8 +851,10 @@
     <w:lsdException w:name="Table Subtle 2" w:semiHidden="1" w:unhideWhenUsed="1"/>
     <w:lsdException w:name="Table Web 1" w:semiHidden="1" w:unhideWhenUsed="1"/>
     <w:lsdException w:name="Table Web 2" w:semiHidden="1" w:unhideWhenUsed="1"/>
+    <w:lsdException w:name="Table Web 3" w:semiHidden="1" w:unhideWhenUsed="1"/>
     <w:lsdException w:name="Balloon Text" w:semiHidden="1" w:unhideWhenUsed="1"/>
     <w:lsdException w:name="Table Grid" w:uiPriority="39"/>
+    <w:lsdException w:name="Table Theme" w:semiHidden="1" w:unhideWhenUsed="1"/>
     <w:lsdException w:name="Placeholder Text" w:semiHidden="1"/>
     <w:lsdException w:name="No Spacing" w:uiPriority="1" w:qFormat="1"/>
     <w:lsdException w:name="Light Shading" w:uiPriority="60"/>

</xml_diff>